<commit_message>
Added latest read and insert read API in ReadAPI
</commit_message>
<xml_diff>
--- a/ngb-api/READ_API_v1.0.0.docx
+++ b/ngb-api/READ_API_v1.0.0.docx
@@ -419,25 +419,14 @@
           <w:szCs w:val="20"/>
         </w:rPr>
       </w:pPr>
-      <w:proofErr w:type="spellStart"/>
-      <w:r>
-        <w:rPr>
-          <w:rFonts w:ascii="Courier New" w:eastAsia="Times New Roman" w:hAnsi="Courier New" w:cs="Courier New"/>
-          <w:color w:val="000000"/>
-          <w:sz w:val="20"/>
-          <w:szCs w:val="20"/>
-        </w:rPr>
-        <w:t>url</w:t>
-      </w:r>
-      <w:proofErr w:type="spellEnd"/>
-      <w:r>
-        <w:rPr>
-          <w:rFonts w:ascii="Courier New" w:eastAsia="Times New Roman" w:hAnsi="Courier New" w:cs="Courier New"/>
-          <w:color w:val="000000"/>
-          <w:sz w:val="20"/>
-          <w:szCs w:val="20"/>
-        </w:rPr>
-        <w:t xml:space="preserve"> : </w:t>
+      <w:r>
+        <w:rPr>
+          <w:rFonts w:ascii="Courier New" w:eastAsia="Times New Roman" w:hAnsi="Courier New" w:cs="Courier New"/>
+          <w:color w:val="000000"/>
+          <w:sz w:val="20"/>
+          <w:szCs w:val="20"/>
+        </w:rPr>
+        <w:t xml:space="preserve">url : </w:t>
       </w:r>
       <w:hyperlink w:history="1">
         <w:r>
@@ -633,27 +622,7 @@
           <w:sz w:val="18"/>
           <w:szCs w:val="18"/>
         </w:rPr>
-        <w:t xml:space="preserve">Mozilla/5.0 (Windows NT 10.0; Win64; x64) </w:t>
-      </w:r>
-      <w:proofErr w:type="spellStart"/>
-      <w:r>
-        <w:rPr>
-          <w:rFonts w:ascii="Consolas" w:eastAsia="Times New Roman" w:hAnsi="Consolas" w:cs="Courier New"/>
-          <w:color w:val="222222"/>
-          <w:sz w:val="18"/>
-          <w:szCs w:val="18"/>
-        </w:rPr>
-        <w:t>AppleWebKit</w:t>
-      </w:r>
-      <w:proofErr w:type="spellEnd"/>
-      <w:r>
-        <w:rPr>
-          <w:rFonts w:ascii="Consolas" w:eastAsia="Times New Roman" w:hAnsi="Consolas" w:cs="Courier New"/>
-          <w:color w:val="222222"/>
-          <w:sz w:val="18"/>
-          <w:szCs w:val="18"/>
-        </w:rPr>
-        <w:t xml:space="preserve">/537.36 </w:t>
+        <w:t xml:space="preserve">Mozilla/5.0 (Windows NT 10.0; Win64; x64) AppleWebKit/537.36 </w:t>
       </w:r>
       <w:r>
         <w:rPr>
@@ -772,27 +741,7 @@
           <w:sz w:val="20"/>
           <w:szCs w:val="20"/>
         </w:rPr>
-        <w:t>"</w:t>
-      </w:r>
-      <w:proofErr w:type="gramStart"/>
-      <w:r>
-        <w:rPr>
-          <w:rFonts w:ascii="Courier New" w:eastAsia="Times New Roman" w:hAnsi="Courier New" w:cs="Courier New"/>
-          <w:color w:val="000000"/>
-          <w:sz w:val="20"/>
-          <w:szCs w:val="20"/>
-        </w:rPr>
-        <w:t>username</w:t>
-      </w:r>
-      <w:proofErr w:type="gramEnd"/>
-      <w:r>
-        <w:rPr>
-          <w:rFonts w:ascii="Courier New" w:eastAsia="Times New Roman" w:hAnsi="Courier New" w:cs="Courier New"/>
-          <w:color w:val="000000"/>
-          <w:sz w:val="20"/>
-          <w:szCs w:val="20"/>
-        </w:rPr>
-        <w:t>": "</w:t>
+        <w:t>"username": "</w:t>
       </w:r>
       <w:r>
         <w:rPr>
@@ -867,27 +816,7 @@
           <w:sz w:val="20"/>
           <w:szCs w:val="20"/>
         </w:rPr>
-        <w:t>"</w:t>
-      </w:r>
-      <w:proofErr w:type="gramStart"/>
-      <w:r>
-        <w:rPr>
-          <w:rFonts w:ascii="Courier New" w:eastAsia="Times New Roman" w:hAnsi="Courier New" w:cs="Courier New"/>
-          <w:color w:val="000000"/>
-          <w:sz w:val="20"/>
-          <w:szCs w:val="20"/>
-        </w:rPr>
-        <w:t>password</w:t>
-      </w:r>
-      <w:proofErr w:type="gramEnd"/>
-      <w:r>
-        <w:rPr>
-          <w:rFonts w:ascii="Courier New" w:eastAsia="Times New Roman" w:hAnsi="Courier New" w:cs="Courier New"/>
-          <w:color w:val="000000"/>
-          <w:sz w:val="20"/>
-          <w:szCs w:val="20"/>
-        </w:rPr>
-        <w:t>": "</w:t>
+        <w:t>"password": "</w:t>
       </w:r>
       <w:r>
         <w:rPr>
@@ -1267,25 +1196,14 @@
           <w:szCs w:val="20"/>
         </w:rPr>
       </w:pPr>
-      <w:proofErr w:type="spellStart"/>
-      <w:r>
-        <w:rPr>
-          <w:rFonts w:ascii="Courier New" w:eastAsia="Times New Roman" w:hAnsi="Courier New" w:cs="Courier New"/>
-          <w:color w:val="000000"/>
-          <w:sz w:val="20"/>
-          <w:szCs w:val="20"/>
-        </w:rPr>
-        <w:t>url</w:t>
-      </w:r>
-      <w:proofErr w:type="spellEnd"/>
-      <w:r>
-        <w:rPr>
-          <w:rFonts w:ascii="Courier New" w:eastAsia="Times New Roman" w:hAnsi="Courier New" w:cs="Courier New"/>
-          <w:color w:val="000000"/>
-          <w:sz w:val="20"/>
-          <w:szCs w:val="20"/>
-        </w:rPr>
-        <w:t xml:space="preserve"> : </w:t>
+      <w:r>
+        <w:rPr>
+          <w:rFonts w:ascii="Courier New" w:eastAsia="Times New Roman" w:hAnsi="Courier New" w:cs="Courier New"/>
+          <w:color w:val="000000"/>
+          <w:sz w:val="20"/>
+          <w:szCs w:val="20"/>
+        </w:rPr>
+        <w:t xml:space="preserve">url : </w:t>
       </w:r>
       <w:hyperlink w:history="1">
         <w:r>
@@ -1583,8 +1501,6 @@
         </w:rPr>
         <w:t xml:space="preserve"> </w:t>
       </w:r>
-      <w:bookmarkStart w:id="0" w:name="_GoBack"/>
-      <w:bookmarkEnd w:id="0"/>
       <w:r>
         <w:rPr>
           <w:rFonts w:ascii="Consolas" w:hAnsi="Consolas"/>
@@ -1710,25 +1626,14 @@
           <w:szCs w:val="20"/>
         </w:rPr>
       </w:pPr>
-      <w:proofErr w:type="spellStart"/>
-      <w:r>
-        <w:rPr>
-          <w:rFonts w:ascii="Courier New" w:eastAsia="Times New Roman" w:hAnsi="Courier New" w:cs="Courier New"/>
-          <w:color w:val="000000"/>
-          <w:sz w:val="20"/>
-          <w:szCs w:val="20"/>
-        </w:rPr>
-        <w:t>url</w:t>
-      </w:r>
-      <w:proofErr w:type="spellEnd"/>
-      <w:r>
-        <w:rPr>
-          <w:rFonts w:ascii="Courier New" w:eastAsia="Times New Roman" w:hAnsi="Courier New" w:cs="Courier New"/>
-          <w:color w:val="000000"/>
-          <w:sz w:val="20"/>
-          <w:szCs w:val="20"/>
-        </w:rPr>
-        <w:t xml:space="preserve"> : </w:t>
+      <w:r>
+        <w:rPr>
+          <w:rFonts w:ascii="Courier New" w:eastAsia="Times New Roman" w:hAnsi="Courier New" w:cs="Courier New"/>
+          <w:color w:val="000000"/>
+          <w:sz w:val="20"/>
+          <w:szCs w:val="20"/>
+        </w:rPr>
+        <w:t xml:space="preserve">url : </w:t>
       </w:r>
       <w:hyperlink w:history="1">
         <w:r>
@@ -2025,38 +1930,7 @@
           <w:sz w:val="20"/>
           <w:szCs w:val="20"/>
         </w:rPr>
-        <w:t xml:space="preserve">The </w:t>
-      </w:r>
-      <w:proofErr w:type="spellStart"/>
-      <w:r>
-        <w:rPr>
-          <w:rFonts w:ascii="Courier New" w:eastAsia="Times New Roman" w:hAnsi="Courier New" w:cs="Courier New"/>
-          <w:color w:val="000000"/>
-          <w:sz w:val="20"/>
-          <w:szCs w:val="20"/>
-        </w:rPr>
-        <w:t>sortBy</w:t>
-      </w:r>
-      <w:proofErr w:type="gramStart"/>
-      <w:r>
-        <w:rPr>
-          <w:rFonts w:ascii="Courier New" w:eastAsia="Times New Roman" w:hAnsi="Courier New" w:cs="Courier New"/>
-          <w:color w:val="000000"/>
-          <w:sz w:val="20"/>
-          <w:szCs w:val="20"/>
-        </w:rPr>
-        <w:t>,sortOrder,pageNumber,pageSize</w:t>
-      </w:r>
-      <w:proofErr w:type="spellEnd"/>
-      <w:proofErr w:type="gramEnd"/>
-      <w:r>
-        <w:rPr>
-          <w:rFonts w:ascii="Courier New" w:eastAsia="Times New Roman" w:hAnsi="Courier New" w:cs="Courier New"/>
-          <w:color w:val="000000"/>
-          <w:sz w:val="20"/>
-          <w:szCs w:val="20"/>
-        </w:rPr>
-        <w:t xml:space="preserve"> parameters controls the number of reco</w:t>
+        <w:t>The sortBy,sortOrder,pageNumber,pageSize parameters controls the number of reco</w:t>
       </w:r>
       <w:r>
         <w:rPr>
@@ -2141,27 +2015,7 @@
           <w:sz w:val="18"/>
           <w:szCs w:val="18"/>
         </w:rPr>
-        <w:t>/paged</w:t>
-      </w:r>
-      <w:proofErr w:type="gramStart"/>
-      <w:r>
-        <w:rPr>
-          <w:rStyle w:val="Hyperlink"/>
-          <w:rFonts w:ascii="Consolas" w:hAnsi="Consolas"/>
-          <w:sz w:val="18"/>
-          <w:szCs w:val="18"/>
-        </w:rPr>
-        <w:t>?pageNumber</w:t>
-      </w:r>
-      <w:proofErr w:type="gramEnd"/>
-      <w:r>
-        <w:rPr>
-          <w:rStyle w:val="Hyperlink"/>
-          <w:rFonts w:ascii="Consolas" w:hAnsi="Consolas"/>
-          <w:sz w:val="18"/>
-          <w:szCs w:val="18"/>
-        </w:rPr>
-        <w:t>=1&amp;pageSize=12&amp;sortOrder=DESC</w:t>
+        <w:t>/paged?pageNumber=1&amp;pageSize=12&amp;sortOrder=DESC</w:t>
       </w:r>
       <w:r>
         <w:rPr>
@@ -2288,25 +2142,14 @@
           <w:szCs w:val="20"/>
         </w:rPr>
       </w:pPr>
-      <w:proofErr w:type="spellStart"/>
-      <w:r>
-        <w:rPr>
-          <w:rFonts w:ascii="Courier New" w:eastAsia="Times New Roman" w:hAnsi="Courier New" w:cs="Courier New"/>
-          <w:color w:val="000000"/>
-          <w:sz w:val="20"/>
-          <w:szCs w:val="20"/>
-        </w:rPr>
-        <w:t>url</w:t>
-      </w:r>
-      <w:proofErr w:type="spellEnd"/>
-      <w:r>
-        <w:rPr>
-          <w:rFonts w:ascii="Courier New" w:eastAsia="Times New Roman" w:hAnsi="Courier New" w:cs="Courier New"/>
-          <w:color w:val="000000"/>
-          <w:sz w:val="20"/>
-          <w:szCs w:val="20"/>
-        </w:rPr>
-        <w:t xml:space="preserve"> : </w:t>
+      <w:r>
+        <w:rPr>
+          <w:rFonts w:ascii="Courier New" w:eastAsia="Times New Roman" w:hAnsi="Courier New" w:cs="Courier New"/>
+          <w:color w:val="000000"/>
+          <w:sz w:val="20"/>
+          <w:szCs w:val="20"/>
+        </w:rPr>
+        <w:t xml:space="preserve">url : </w:t>
       </w:r>
       <w:hyperlink w:history="1">
         <w:r>
@@ -2569,9 +2412,10 @@
         </w:tabs>
         <w:spacing w:before="100" w:beforeAutospacing="1" w:after="100" w:afterAutospacing="1" w:line="240" w:lineRule="auto"/>
         <w:rPr>
-          <w:rFonts w:ascii="Consolas" w:hAnsi="Consolas"/>
-          <w:sz w:val="18"/>
-          <w:szCs w:val="18"/>
+          <w:rStyle w:val="Hyperlink"/>
+          <w:rFonts w:ascii="Courier New" w:eastAsia="Times New Roman" w:hAnsi="Courier New" w:cs="Courier New"/>
+          <w:sz w:val="20"/>
+          <w:szCs w:val="20"/>
         </w:rPr>
       </w:pPr>
       <w:r>
@@ -2594,22 +2438,6 @@
           <w:t>https://&lt;HOST_URL&gt;/mppkvvcl/nextgenbilling/backend/api/v1/consumer/meter/read/count/consumer-no/3902001910</w:t>
         </w:r>
       </w:hyperlink>
-      <w:r>
-        <w:rPr>
-          <w:rFonts w:ascii="Courier New" w:eastAsia="Times New Roman" w:hAnsi="Courier New" w:cs="Courier New"/>
-          <w:sz w:val="20"/>
-          <w:szCs w:val="20"/>
-        </w:rPr>
-        <w:t xml:space="preserve"> </w:t>
-      </w:r>
-      <w:r>
-        <w:rPr>
-          <w:rFonts w:ascii="Courier New" w:eastAsia="Times New Roman" w:hAnsi="Courier New" w:cs="Courier New"/>
-          <w:sz w:val="20"/>
-          <w:szCs w:val="20"/>
-        </w:rPr>
-        <w:t xml:space="preserve">      </w:t>
-      </w:r>
     </w:p>
     <w:p>
       <w:pPr>
@@ -2634,39 +2462,73 @@
         </w:tabs>
         <w:spacing w:before="100" w:beforeAutospacing="1" w:after="100" w:afterAutospacing="1" w:line="240" w:lineRule="auto"/>
         <w:rPr>
-          <w:rFonts w:ascii="Consolas" w:hAnsi="Consolas"/>
-          <w:sz w:val="18"/>
-          <w:szCs w:val="18"/>
-        </w:rPr>
-      </w:pPr>
-      <w:r>
-        <w:rPr>
-          <w:rFonts w:ascii="Consolas" w:hAnsi="Consolas"/>
-          <w:color w:val="222222"/>
-          <w:sz w:val="18"/>
-          <w:szCs w:val="18"/>
+          <w:rFonts w:ascii="Courier New" w:eastAsia="Times New Roman" w:hAnsi="Courier New" w:cs="Courier New"/>
+          <w:color w:val="000000"/>
+          <w:sz w:val="20"/>
+          <w:szCs w:val="20"/>
+        </w:rPr>
+      </w:pPr>
+      <w:r>
+        <w:rPr>
+          <w:rFonts w:ascii="Courier New" w:eastAsia="Times New Roman" w:hAnsi="Courier New" w:cs="Courier New"/>
+          <w:color w:val="000000"/>
+          <w:sz w:val="20"/>
+          <w:szCs w:val="20"/>
+        </w:rPr>
+        <w:t>5</w:t>
+      </w:r>
+      <w:r>
+        <w:rPr>
+          <w:rFonts w:ascii="Courier New" w:eastAsia="Times New Roman" w:hAnsi="Courier New" w:cs="Courier New"/>
+          <w:color w:val="000000"/>
+          <w:sz w:val="20"/>
+          <w:szCs w:val="20"/>
+        </w:rPr>
+        <w:t xml:space="preserve">. CONSUMER </w:t>
+      </w:r>
+      <w:r>
+        <w:rPr>
+          <w:rFonts w:ascii="Courier New" w:eastAsia="Times New Roman" w:hAnsi="Courier New" w:cs="Courier New"/>
+          <w:color w:val="000000"/>
+          <w:sz w:val="20"/>
+          <w:szCs w:val="20"/>
+        </w:rPr>
+        <w:t>LATEST</w:t>
+      </w:r>
+      <w:r>
+        <w:rPr>
+          <w:rFonts w:ascii="Courier New" w:eastAsia="Times New Roman" w:hAnsi="Courier New" w:cs="Courier New"/>
+          <w:color w:val="000000"/>
+          <w:sz w:val="20"/>
+          <w:szCs w:val="20"/>
         </w:rPr>
         <w:t xml:space="preserve"> </w:t>
       </w:r>
       <w:r>
         <w:rPr>
           <w:rFonts w:ascii="Courier New" w:eastAsia="Times New Roman" w:hAnsi="Courier New" w:cs="Courier New"/>
+          <w:color w:val="000000"/>
+          <w:sz w:val="20"/>
+          <w:szCs w:val="20"/>
+        </w:rPr>
+        <w:t>READ</w:t>
+      </w:r>
+      <w:r>
+        <w:rPr>
+          <w:rFonts w:ascii="Courier New" w:eastAsia="Times New Roman" w:hAnsi="Courier New" w:cs="Courier New"/>
+          <w:color w:val="000000"/>
           <w:sz w:val="20"/>
           <w:szCs w:val="20"/>
         </w:rPr>
         <w:t xml:space="preserve"> </w:t>
       </w:r>
-      <w:r>
-        <w:rPr>
-          <w:rFonts w:ascii="Consolas" w:hAnsi="Consolas"/>
-          <w:sz w:val="18"/>
-          <w:szCs w:val="18"/>
-        </w:rPr>
-        <w:t xml:space="preserve"> </w:t>
-      </w:r>
-    </w:p>
-    <w:p>
-      <w:pPr>
+    </w:p>
+    <w:p>
+      <w:pPr>
+        <w:numPr>
+          <w:ilvl w:val="0"/>
+          <w:numId w:val="1"/>
+        </w:numPr>
         <w:shd w:val="clear" w:color="auto" w:fill="FFFFFF"/>
         <w:tabs>
           <w:tab w:val="left" w:pos="916"/>
@@ -2689,15 +2551,71 @@
         <w:spacing w:before="100" w:beforeAutospacing="1" w:after="100" w:afterAutospacing="1" w:line="240" w:lineRule="auto"/>
         <w:rPr>
           <w:rFonts w:ascii="Courier New" w:eastAsia="Times New Roman" w:hAnsi="Courier New" w:cs="Courier New"/>
-          <w:sz w:val="20"/>
-          <w:szCs w:val="20"/>
-        </w:rPr>
-      </w:pPr>
-    </w:p>
-    <w:p>
-      <w:pPr>
-        <w:shd w:val="clear" w:color="auto" w:fill="FFFFFF"/>
-        <w:tabs>
+          <w:color w:val="000000"/>
+          <w:sz w:val="20"/>
+          <w:szCs w:val="20"/>
+        </w:rPr>
+      </w:pPr>
+      <w:r>
+        <w:rPr>
+          <w:rFonts w:ascii="Courier New" w:eastAsia="Times New Roman" w:hAnsi="Courier New" w:cs="Courier New"/>
+          <w:color w:val="000000"/>
+          <w:sz w:val="20"/>
+          <w:szCs w:val="20"/>
+        </w:rPr>
+        <w:t xml:space="preserve">url : </w:t>
+      </w:r>
+      <w:hyperlink w:history="1">
+        <w:r>
+          <w:rPr>
+            <w:rStyle w:val="Hyperlink"/>
+            <w:rFonts w:ascii="Courier New" w:eastAsia="Times New Roman" w:hAnsi="Courier New" w:cs="Courier New"/>
+            <w:sz w:val="20"/>
+            <w:szCs w:val="20"/>
+          </w:rPr>
+          <w:t>https://&lt;HOST_URL&gt;/mppkvvcl/nextgenbilling/backend/api/v1/consumer/meter/read/</w:t>
+        </w:r>
+        <w:r>
+          <w:rPr>
+            <w:rStyle w:val="Hyperlink"/>
+          </w:rPr>
+          <w:t xml:space="preserve"> </w:t>
+        </w:r>
+        <w:r>
+          <w:rPr>
+            <w:rStyle w:val="Hyperlink"/>
+            <w:rFonts w:ascii="Courier New" w:hAnsi="Courier New" w:cs="Courier New"/>
+          </w:rPr>
+          <w:t>latest</w:t>
+        </w:r>
+        <w:r>
+          <w:rPr>
+            <w:rStyle w:val="Hyperlink"/>
+            <w:rFonts w:ascii="Courier New" w:eastAsia="Times New Roman" w:hAnsi="Courier New" w:cs="Courier New"/>
+            <w:sz w:val="20"/>
+            <w:szCs w:val="20"/>
+          </w:rPr>
+          <w:t>/consumer-no/&lt;CONSUMER-NO</w:t>
+        </w:r>
+      </w:hyperlink>
+      <w:r>
+        <w:rPr>
+          <w:rFonts w:ascii="Courier New" w:eastAsia="Times New Roman" w:hAnsi="Courier New" w:cs="Courier New"/>
+          <w:sz w:val="20"/>
+          <w:szCs w:val="20"/>
+        </w:rPr>
+        <w:t xml:space="preserve">&gt;      </w:t>
+      </w:r>
+    </w:p>
+    <w:p>
+      <w:pPr>
+        <w:numPr>
+          <w:ilvl w:val="0"/>
+          <w:numId w:val="1"/>
+        </w:numPr>
+        <w:shd w:val="clear" w:color="auto" w:fill="FFFFFF"/>
+        <w:tabs>
+          <w:tab w:val="clear" w:pos="720"/>
           <w:tab w:val="left" w:pos="916"/>
           <w:tab w:val="left" w:pos="1832"/>
           <w:tab w:val="left" w:pos="2748"/>
@@ -2718,8 +2636,979 @@
         <w:spacing w:before="100" w:beforeAutospacing="1" w:after="100" w:afterAutospacing="1" w:line="240" w:lineRule="auto"/>
         <w:rPr>
           <w:rFonts w:ascii="Courier New" w:eastAsia="Times New Roman" w:hAnsi="Courier New" w:cs="Courier New"/>
-          <w:sz w:val="20"/>
-          <w:szCs w:val="20"/>
+          <w:color w:val="000000"/>
+          <w:sz w:val="20"/>
+          <w:szCs w:val="20"/>
+        </w:rPr>
+      </w:pPr>
+      <w:r>
+        <w:rPr>
+          <w:rFonts w:ascii="Courier New" w:eastAsia="Times New Roman" w:hAnsi="Courier New" w:cs="Courier New"/>
+          <w:color w:val="000000"/>
+          <w:sz w:val="20"/>
+          <w:szCs w:val="20"/>
+        </w:rPr>
+        <w:t xml:space="preserve">method : </w:t>
+      </w:r>
+      <w:r>
+        <w:rPr>
+          <w:rFonts w:ascii="Courier New" w:eastAsia="Times New Roman" w:hAnsi="Courier New" w:cs="Courier New"/>
+          <w:b/>
+          <w:color w:val="000000"/>
+          <w:sz w:val="20"/>
+          <w:szCs w:val="20"/>
+        </w:rPr>
+        <w:t>GET</w:t>
+      </w:r>
+    </w:p>
+    <w:p>
+      <w:pPr>
+        <w:numPr>
+          <w:ilvl w:val="0"/>
+          <w:numId w:val="1"/>
+        </w:numPr>
+        <w:shd w:val="clear" w:color="auto" w:fill="FFFFFF"/>
+        <w:tabs>
+          <w:tab w:val="clear" w:pos="720"/>
+          <w:tab w:val="left" w:pos="916"/>
+          <w:tab w:val="left" w:pos="1832"/>
+          <w:tab w:val="left" w:pos="2748"/>
+          <w:tab w:val="left" w:pos="3664"/>
+          <w:tab w:val="left" w:pos="4580"/>
+          <w:tab w:val="left" w:pos="5496"/>
+          <w:tab w:val="left" w:pos="6412"/>
+          <w:tab w:val="left" w:pos="7328"/>
+          <w:tab w:val="left" w:pos="8244"/>
+          <w:tab w:val="left" w:pos="9160"/>
+          <w:tab w:val="left" w:pos="10076"/>
+          <w:tab w:val="left" w:pos="10992"/>
+          <w:tab w:val="left" w:pos="11908"/>
+          <w:tab w:val="left" w:pos="12824"/>
+          <w:tab w:val="left" w:pos="13740"/>
+          <w:tab w:val="left" w:pos="14656"/>
+        </w:tabs>
+        <w:spacing w:before="100" w:beforeAutospacing="1" w:after="100" w:afterAutospacing="1" w:line="240" w:lineRule="auto"/>
+        <w:rPr>
+          <w:rFonts w:ascii="Courier New" w:eastAsia="Times New Roman" w:hAnsi="Courier New" w:cs="Courier New"/>
+          <w:color w:val="000000"/>
+          <w:sz w:val="20"/>
+          <w:szCs w:val="20"/>
+        </w:rPr>
+      </w:pPr>
+      <w:r>
+        <w:rPr>
+          <w:rFonts w:ascii="Courier New" w:eastAsia="Times New Roman" w:hAnsi="Courier New" w:cs="Courier New"/>
+          <w:color w:val="000000"/>
+          <w:sz w:val="20"/>
+          <w:szCs w:val="20"/>
+        </w:rPr>
+        <w:t xml:space="preserve">header : </w:t>
+      </w:r>
+      <w:r>
+        <w:rPr>
+          <w:rFonts w:ascii="Courier New" w:eastAsia="Times New Roman" w:hAnsi="Courier New" w:cs="Courier New"/>
+          <w:b/>
+          <w:bCs/>
+          <w:color w:val="000000"/>
+          <w:sz w:val="20"/>
+          <w:szCs w:val="20"/>
+        </w:rPr>
+        <w:t>Authorization</w:t>
+      </w:r>
+      <w:r>
+        <w:rPr>
+          <w:rFonts w:ascii="Courier New" w:eastAsia="Times New Roman" w:hAnsi="Courier New" w:cs="Courier New"/>
+          <w:b/>
+          <w:bCs/>
+          <w:color w:val="000000"/>
+          <w:sz w:val="20"/>
+          <w:szCs w:val="20"/>
+        </w:rPr>
+        <w:t xml:space="preserve"> </w:t>
+      </w:r>
+      <w:r>
+        <w:rPr>
+          <w:rFonts w:ascii="Courier New" w:eastAsia="Times New Roman" w:hAnsi="Courier New" w:cs="Courier New"/>
+          <w:b/>
+          <w:bCs/>
+          <w:color w:val="000000"/>
+          <w:sz w:val="20"/>
+          <w:szCs w:val="20"/>
+        </w:rPr>
+        <w:t xml:space="preserve">: </w:t>
+      </w:r>
+      <w:r>
+        <w:rPr>
+          <w:rFonts w:ascii="Courier New" w:eastAsia="Times New Roman" w:hAnsi="Courier New" w:cs="Courier New"/>
+          <w:color w:val="000000"/>
+          <w:sz w:val="20"/>
+          <w:szCs w:val="20"/>
+        </w:rPr>
+        <w:t xml:space="preserve">Bearer </w:t>
+      </w:r>
+      <w:r>
+        <w:rPr>
+          <w:rFonts w:ascii="Courier New" w:eastAsia="Times New Roman" w:hAnsi="Courier New" w:cs="Courier New"/>
+          <w:color w:val="000000"/>
+          <w:sz w:val="20"/>
+          <w:szCs w:val="20"/>
+        </w:rPr>
+        <w:t>&lt;token&gt;</w:t>
+      </w:r>
+    </w:p>
+    <w:p>
+      <w:pPr>
+        <w:pStyle w:val="ListParagraph"/>
+        <w:numPr>
+          <w:ilvl w:val="0"/>
+          <w:numId w:val="5"/>
+        </w:numPr>
+        <w:shd w:val="clear" w:color="auto" w:fill="FFFFFF"/>
+        <w:spacing w:after="0" w:line="240" w:lineRule="auto"/>
+        <w:rPr>
+          <w:rFonts w:ascii="Courier New" w:eastAsia="Times New Roman" w:hAnsi="Courier New" w:cs="Courier New"/>
+          <w:color w:val="000000"/>
+          <w:sz w:val="20"/>
+          <w:szCs w:val="20"/>
+        </w:rPr>
+      </w:pPr>
+      <w:r>
+        <w:rPr>
+          <w:rFonts w:ascii="Courier New" w:eastAsia="Times New Roman" w:hAnsi="Courier New" w:cs="Courier New"/>
+          <w:color w:val="000000"/>
+          <w:sz w:val="20"/>
+          <w:szCs w:val="20"/>
+        </w:rPr>
+        <w:t>response-code : 200 (Success)</w:t>
+      </w:r>
+      <w:r>
+        <w:rPr>
+          <w:rFonts w:ascii="Courier New" w:eastAsia="Times New Roman" w:hAnsi="Courier New" w:cs="Courier New"/>
+          <w:color w:val="000000"/>
+          <w:sz w:val="20"/>
+          <w:szCs w:val="20"/>
+        </w:rPr>
+        <w:br/>
+        <w:t xml:space="preserve">                </w:t>
+      </w:r>
+      <w:r>
+        <w:rPr>
+          <w:rFonts w:ascii="Courier New" w:eastAsia="Times New Roman" w:hAnsi="Courier New" w:cs="Courier New"/>
+          <w:color w:val="000000"/>
+          <w:sz w:val="20"/>
+          <w:szCs w:val="20"/>
+        </w:rPr>
+        <w:t>204,</w:t>
+      </w:r>
+      <w:r>
+        <w:rPr>
+          <w:rFonts w:ascii="Courier New" w:eastAsia="Times New Roman" w:hAnsi="Courier New" w:cs="Courier New"/>
+          <w:color w:val="000000"/>
+          <w:sz w:val="20"/>
+          <w:szCs w:val="20"/>
+        </w:rPr>
+        <w:t>400 (Error)</w:t>
+      </w:r>
+      <w:r>
+        <w:rPr>
+          <w:rFonts w:ascii="Courier New" w:eastAsia="Times New Roman" w:hAnsi="Courier New" w:cs="Courier New"/>
+          <w:color w:val="000000"/>
+          <w:sz w:val="20"/>
+          <w:szCs w:val="20"/>
+        </w:rPr>
+        <w:t xml:space="preserve"> </w:t>
+      </w:r>
+    </w:p>
+    <w:p>
+      <w:pPr>
+        <w:shd w:val="clear" w:color="auto" w:fill="FFFFFF"/>
+        <w:tabs>
+          <w:tab w:val="left" w:pos="916"/>
+          <w:tab w:val="left" w:pos="1832"/>
+          <w:tab w:val="left" w:pos="2748"/>
+          <w:tab w:val="left" w:pos="3664"/>
+          <w:tab w:val="left" w:pos="4580"/>
+          <w:tab w:val="left" w:pos="5496"/>
+          <w:tab w:val="left" w:pos="6412"/>
+          <w:tab w:val="left" w:pos="7328"/>
+          <w:tab w:val="left" w:pos="8244"/>
+          <w:tab w:val="left" w:pos="9160"/>
+          <w:tab w:val="left" w:pos="10076"/>
+          <w:tab w:val="left" w:pos="10992"/>
+          <w:tab w:val="left" w:pos="11908"/>
+          <w:tab w:val="left" w:pos="12824"/>
+          <w:tab w:val="left" w:pos="13740"/>
+          <w:tab w:val="left" w:pos="14656"/>
+        </w:tabs>
+        <w:spacing w:before="100" w:beforeAutospacing="1" w:after="100" w:afterAutospacing="1" w:line="240" w:lineRule="auto"/>
+        <w:rPr>
+          <w:rFonts w:ascii="Courier New" w:eastAsia="Times New Roman" w:hAnsi="Courier New" w:cs="Courier New"/>
+          <w:sz w:val="20"/>
+          <w:szCs w:val="20"/>
+        </w:rPr>
+      </w:pPr>
+      <w:r>
+        <w:rPr>
+          <w:rFonts w:ascii="Courier New" w:eastAsia="Times New Roman" w:hAnsi="Courier New" w:cs="Courier New"/>
+          <w:color w:val="000000"/>
+          <w:sz w:val="20"/>
+          <w:szCs w:val="20"/>
+        </w:rPr>
+        <w:t xml:space="preserve">Example: </w:t>
+      </w:r>
+      <w:hyperlink w:history="1">
+        <w:r>
+          <w:rPr>
+            <w:rStyle w:val="Hyperlink"/>
+            <w:rFonts w:ascii="Courier New" w:eastAsia="Times New Roman" w:hAnsi="Courier New" w:cs="Courier New"/>
+            <w:sz w:val="20"/>
+            <w:szCs w:val="20"/>
+          </w:rPr>
+          <w:t>https://&lt;HOST_URL&gt;/mppkvvcl/nextgenbilling/backend/api/v1/consumer/meter/read/latest/consumer-no/3902001910</w:t>
+        </w:r>
+      </w:hyperlink>
+      <w:r>
+        <w:rPr>
+          <w:rFonts w:ascii="Courier New" w:eastAsia="Times New Roman" w:hAnsi="Courier New" w:cs="Courier New"/>
+          <w:sz w:val="20"/>
+          <w:szCs w:val="20"/>
+        </w:rPr>
+        <w:t xml:space="preserve">   </w:t>
+      </w:r>
+    </w:p>
+    <w:p>
+      <w:pPr>
+        <w:shd w:val="clear" w:color="auto" w:fill="FFFFFF"/>
+        <w:tabs>
+          <w:tab w:val="left" w:pos="916"/>
+          <w:tab w:val="left" w:pos="1832"/>
+          <w:tab w:val="left" w:pos="2748"/>
+          <w:tab w:val="left" w:pos="3664"/>
+          <w:tab w:val="left" w:pos="4580"/>
+          <w:tab w:val="left" w:pos="5496"/>
+          <w:tab w:val="left" w:pos="6412"/>
+          <w:tab w:val="left" w:pos="7328"/>
+          <w:tab w:val="left" w:pos="8244"/>
+          <w:tab w:val="left" w:pos="9160"/>
+          <w:tab w:val="left" w:pos="10076"/>
+          <w:tab w:val="left" w:pos="10992"/>
+          <w:tab w:val="left" w:pos="11908"/>
+          <w:tab w:val="left" w:pos="12824"/>
+          <w:tab w:val="left" w:pos="13740"/>
+          <w:tab w:val="left" w:pos="14656"/>
+        </w:tabs>
+        <w:spacing w:before="100" w:beforeAutospacing="1" w:after="100" w:afterAutospacing="1" w:line="240" w:lineRule="auto"/>
+        <w:rPr>
+          <w:rFonts w:ascii="Courier New" w:eastAsia="Times New Roman" w:hAnsi="Courier New" w:cs="Courier New"/>
+          <w:sz w:val="20"/>
+          <w:szCs w:val="20"/>
+        </w:rPr>
+      </w:pPr>
+      <w:r>
+        <w:rPr>
+          <w:rFonts w:ascii="Courier New" w:eastAsia="Times New Roman" w:hAnsi="Courier New" w:cs="Courier New"/>
+          <w:sz w:val="20"/>
+          <w:szCs w:val="20"/>
+        </w:rPr>
+        <w:t xml:space="preserve"> </w:t>
+      </w:r>
+    </w:p>
+    <w:p>
+      <w:pPr>
+        <w:shd w:val="clear" w:color="auto" w:fill="FFFFFF"/>
+        <w:tabs>
+          <w:tab w:val="left" w:pos="916"/>
+          <w:tab w:val="left" w:pos="1832"/>
+          <w:tab w:val="left" w:pos="2748"/>
+          <w:tab w:val="left" w:pos="3664"/>
+          <w:tab w:val="left" w:pos="4580"/>
+          <w:tab w:val="left" w:pos="5496"/>
+          <w:tab w:val="left" w:pos="6412"/>
+          <w:tab w:val="left" w:pos="7328"/>
+          <w:tab w:val="left" w:pos="8244"/>
+          <w:tab w:val="left" w:pos="9160"/>
+          <w:tab w:val="left" w:pos="10076"/>
+          <w:tab w:val="left" w:pos="10992"/>
+          <w:tab w:val="left" w:pos="11908"/>
+          <w:tab w:val="left" w:pos="12824"/>
+          <w:tab w:val="left" w:pos="13740"/>
+          <w:tab w:val="left" w:pos="14656"/>
+        </w:tabs>
+        <w:spacing w:before="100" w:beforeAutospacing="1" w:after="100" w:afterAutospacing="1" w:line="240" w:lineRule="auto"/>
+        <w:rPr>
+          <w:rFonts w:ascii="Courier New" w:eastAsia="Times New Roman" w:hAnsi="Courier New" w:cs="Courier New"/>
+          <w:sz w:val="20"/>
+          <w:szCs w:val="20"/>
+        </w:rPr>
+      </w:pPr>
+      <w:r>
+        <w:rPr>
+          <w:rFonts w:ascii="Courier New" w:eastAsia="Times New Roman" w:hAnsi="Courier New" w:cs="Courier New"/>
+          <w:color w:val="000000"/>
+          <w:sz w:val="20"/>
+          <w:szCs w:val="20"/>
+        </w:rPr>
+        <w:t>6</w:t>
+      </w:r>
+      <w:r>
+        <w:rPr>
+          <w:rFonts w:ascii="Courier New" w:eastAsia="Times New Roman" w:hAnsi="Courier New" w:cs="Courier New"/>
+          <w:color w:val="000000"/>
+          <w:sz w:val="20"/>
+          <w:szCs w:val="20"/>
+        </w:rPr>
+        <w:t xml:space="preserve">. </w:t>
+      </w:r>
+      <w:r>
+        <w:rPr>
+          <w:rFonts w:ascii="Courier New" w:eastAsia="Times New Roman" w:hAnsi="Courier New" w:cs="Courier New"/>
+          <w:color w:val="000000"/>
+          <w:sz w:val="20"/>
+          <w:szCs w:val="20"/>
+        </w:rPr>
+        <w:t>INSERT</w:t>
+      </w:r>
+      <w:r>
+        <w:rPr>
+          <w:rFonts w:ascii="Courier New" w:eastAsia="Times New Roman" w:hAnsi="Courier New" w:cs="Courier New"/>
+          <w:color w:val="000000"/>
+          <w:sz w:val="20"/>
+          <w:szCs w:val="20"/>
+        </w:rPr>
+        <w:t xml:space="preserve"> </w:t>
+      </w:r>
+      <w:r>
+        <w:rPr>
+          <w:rFonts w:ascii="Courier New" w:eastAsia="Times New Roman" w:hAnsi="Courier New" w:cs="Courier New"/>
+          <w:color w:val="000000"/>
+          <w:sz w:val="20"/>
+          <w:szCs w:val="20"/>
+        </w:rPr>
+        <w:t xml:space="preserve">READ </w:t>
+      </w:r>
+      <w:bookmarkStart w:id="0" w:name="_GoBack"/>
+      <w:bookmarkEnd w:id="0"/>
+    </w:p>
+    <w:p>
+      <w:pPr>
+        <w:numPr>
+          <w:ilvl w:val="0"/>
+          <w:numId w:val="1"/>
+        </w:numPr>
+        <w:shd w:val="clear" w:color="auto" w:fill="FFFFFF"/>
+        <w:tabs>
+          <w:tab w:val="left" w:pos="916"/>
+          <w:tab w:val="left" w:pos="1832"/>
+          <w:tab w:val="left" w:pos="2748"/>
+          <w:tab w:val="left" w:pos="3664"/>
+          <w:tab w:val="left" w:pos="4580"/>
+          <w:tab w:val="left" w:pos="5496"/>
+          <w:tab w:val="left" w:pos="6412"/>
+          <w:tab w:val="left" w:pos="7328"/>
+          <w:tab w:val="left" w:pos="8244"/>
+          <w:tab w:val="left" w:pos="9160"/>
+          <w:tab w:val="left" w:pos="10076"/>
+          <w:tab w:val="left" w:pos="10992"/>
+          <w:tab w:val="left" w:pos="11908"/>
+          <w:tab w:val="left" w:pos="12824"/>
+          <w:tab w:val="left" w:pos="13740"/>
+          <w:tab w:val="left" w:pos="14656"/>
+        </w:tabs>
+        <w:spacing w:before="100" w:beforeAutospacing="1" w:after="100" w:afterAutospacing="1" w:line="240" w:lineRule="auto"/>
+        <w:rPr>
+          <w:rFonts w:ascii="Courier New" w:eastAsia="Times New Roman" w:hAnsi="Courier New" w:cs="Courier New"/>
+          <w:color w:val="000000"/>
+          <w:sz w:val="20"/>
+          <w:szCs w:val="20"/>
+        </w:rPr>
+      </w:pPr>
+      <w:r>
+        <w:rPr>
+          <w:rFonts w:ascii="Courier New" w:eastAsia="Times New Roman" w:hAnsi="Courier New" w:cs="Courier New"/>
+          <w:color w:val="000000"/>
+          <w:sz w:val="20"/>
+          <w:szCs w:val="20"/>
+        </w:rPr>
+        <w:t xml:space="preserve">url : </w:t>
+      </w:r>
+      <w:r>
+        <w:rPr>
+          <w:rStyle w:val="Hyperlink"/>
+        </w:rPr>
+        <w:t>https://&lt;HOST_URL&gt;</w:t>
+      </w:r>
+      <w:r>
+        <w:rPr>
+          <w:rStyle w:val="Hyperlink"/>
+          <w:rFonts w:ascii="Courier New" w:eastAsia="Times New Roman" w:hAnsi="Courier New" w:cs="Courier New"/>
+          <w:sz w:val="20"/>
+          <w:szCs w:val="20"/>
+        </w:rPr>
+        <w:t>/</w:t>
+      </w:r>
+      <w:r>
+        <w:rPr>
+          <w:rStyle w:val="Hyperlink"/>
+          <w:rFonts w:ascii="Courier New" w:eastAsia="Times New Roman" w:hAnsi="Courier New" w:cs="Courier New"/>
+          <w:sz w:val="20"/>
+          <w:szCs w:val="20"/>
+        </w:rPr>
+        <w:t>mppkvvcl/nextgenbilling/backend/api/v1/consumer/meter/read</w:t>
+      </w:r>
+      <w:r>
+        <w:rPr>
+          <w:rStyle w:val="Hyperlink"/>
+        </w:rPr>
+        <w:t xml:space="preserve"> </w:t>
+      </w:r>
+    </w:p>
+    <w:p>
+      <w:pPr>
+        <w:numPr>
+          <w:ilvl w:val="0"/>
+          <w:numId w:val="1"/>
+        </w:numPr>
+        <w:shd w:val="clear" w:color="auto" w:fill="FFFFFF"/>
+        <w:tabs>
+          <w:tab w:val="clear" w:pos="720"/>
+          <w:tab w:val="left" w:pos="916"/>
+          <w:tab w:val="left" w:pos="1832"/>
+          <w:tab w:val="left" w:pos="2748"/>
+          <w:tab w:val="left" w:pos="3664"/>
+          <w:tab w:val="left" w:pos="4580"/>
+          <w:tab w:val="left" w:pos="5496"/>
+          <w:tab w:val="left" w:pos="6412"/>
+          <w:tab w:val="left" w:pos="7328"/>
+          <w:tab w:val="left" w:pos="8244"/>
+          <w:tab w:val="left" w:pos="9160"/>
+          <w:tab w:val="left" w:pos="10076"/>
+          <w:tab w:val="left" w:pos="10992"/>
+          <w:tab w:val="left" w:pos="11908"/>
+          <w:tab w:val="left" w:pos="12824"/>
+          <w:tab w:val="left" w:pos="13740"/>
+          <w:tab w:val="left" w:pos="14656"/>
+        </w:tabs>
+        <w:spacing w:before="100" w:beforeAutospacing="1" w:after="100" w:afterAutospacing="1" w:line="240" w:lineRule="auto"/>
+        <w:rPr>
+          <w:rFonts w:ascii="Courier New" w:eastAsia="Times New Roman" w:hAnsi="Courier New" w:cs="Courier New"/>
+          <w:color w:val="000000"/>
+          <w:sz w:val="20"/>
+          <w:szCs w:val="20"/>
+        </w:rPr>
+      </w:pPr>
+      <w:r>
+        <w:rPr>
+          <w:rFonts w:ascii="Courier New" w:eastAsia="Times New Roman" w:hAnsi="Courier New" w:cs="Courier New"/>
+          <w:color w:val="000000"/>
+          <w:sz w:val="20"/>
+          <w:szCs w:val="20"/>
+        </w:rPr>
+        <w:t xml:space="preserve">method : </w:t>
+      </w:r>
+      <w:r>
+        <w:rPr>
+          <w:rFonts w:ascii="Courier New" w:eastAsia="Times New Roman" w:hAnsi="Courier New" w:cs="Courier New"/>
+          <w:b/>
+          <w:color w:val="000000"/>
+          <w:sz w:val="20"/>
+          <w:szCs w:val="20"/>
+        </w:rPr>
+        <w:t>POST</w:t>
+      </w:r>
+    </w:p>
+    <w:p>
+      <w:pPr>
+        <w:numPr>
+          <w:ilvl w:val="0"/>
+          <w:numId w:val="1"/>
+        </w:numPr>
+        <w:shd w:val="clear" w:color="auto" w:fill="FFFFFF"/>
+        <w:tabs>
+          <w:tab w:val="clear" w:pos="720"/>
+          <w:tab w:val="left" w:pos="916"/>
+          <w:tab w:val="left" w:pos="1832"/>
+          <w:tab w:val="left" w:pos="2748"/>
+          <w:tab w:val="left" w:pos="3664"/>
+          <w:tab w:val="left" w:pos="4580"/>
+          <w:tab w:val="left" w:pos="5496"/>
+          <w:tab w:val="left" w:pos="6412"/>
+          <w:tab w:val="left" w:pos="7328"/>
+          <w:tab w:val="left" w:pos="8244"/>
+          <w:tab w:val="left" w:pos="9160"/>
+          <w:tab w:val="left" w:pos="10076"/>
+          <w:tab w:val="left" w:pos="10992"/>
+          <w:tab w:val="left" w:pos="11908"/>
+          <w:tab w:val="left" w:pos="12824"/>
+          <w:tab w:val="left" w:pos="13740"/>
+          <w:tab w:val="left" w:pos="14656"/>
+        </w:tabs>
+        <w:spacing w:before="100" w:beforeAutospacing="1" w:after="100" w:afterAutospacing="1" w:line="240" w:lineRule="auto"/>
+        <w:rPr>
+          <w:rFonts w:ascii="Courier New" w:eastAsia="Times New Roman" w:hAnsi="Courier New" w:cs="Courier New"/>
+          <w:color w:val="000000"/>
+          <w:sz w:val="20"/>
+          <w:szCs w:val="20"/>
+        </w:rPr>
+      </w:pPr>
+      <w:r>
+        <w:rPr>
+          <w:rFonts w:ascii="Courier New" w:eastAsia="Times New Roman" w:hAnsi="Courier New" w:cs="Courier New"/>
+          <w:color w:val="000000"/>
+          <w:sz w:val="20"/>
+          <w:szCs w:val="20"/>
+        </w:rPr>
+        <w:t xml:space="preserve">header : </w:t>
+      </w:r>
+      <w:r>
+        <w:rPr>
+          <w:rFonts w:ascii="Courier New" w:eastAsia="Times New Roman" w:hAnsi="Courier New" w:cs="Courier New"/>
+          <w:b/>
+          <w:bCs/>
+          <w:color w:val="000000"/>
+          <w:sz w:val="20"/>
+          <w:szCs w:val="20"/>
+        </w:rPr>
+        <w:t>Authorization</w:t>
+      </w:r>
+      <w:r>
+        <w:rPr>
+          <w:rFonts w:ascii="Courier New" w:eastAsia="Times New Roman" w:hAnsi="Courier New" w:cs="Courier New"/>
+          <w:b/>
+          <w:bCs/>
+          <w:color w:val="000000"/>
+          <w:sz w:val="20"/>
+          <w:szCs w:val="20"/>
+        </w:rPr>
+        <w:t xml:space="preserve"> </w:t>
+      </w:r>
+      <w:r>
+        <w:rPr>
+          <w:rFonts w:ascii="Courier New" w:eastAsia="Times New Roman" w:hAnsi="Courier New" w:cs="Courier New"/>
+          <w:b/>
+          <w:bCs/>
+          <w:color w:val="000000"/>
+          <w:sz w:val="20"/>
+          <w:szCs w:val="20"/>
+        </w:rPr>
+        <w:t xml:space="preserve">: </w:t>
+      </w:r>
+      <w:r>
+        <w:rPr>
+          <w:rFonts w:ascii="Courier New" w:eastAsia="Times New Roman" w:hAnsi="Courier New" w:cs="Courier New"/>
+          <w:color w:val="000000"/>
+          <w:sz w:val="20"/>
+          <w:szCs w:val="20"/>
+        </w:rPr>
+        <w:t xml:space="preserve">Bearer </w:t>
+      </w:r>
+      <w:r>
+        <w:rPr>
+          <w:rFonts w:ascii="Courier New" w:eastAsia="Times New Roman" w:hAnsi="Courier New" w:cs="Courier New"/>
+          <w:color w:val="000000"/>
+          <w:sz w:val="20"/>
+          <w:szCs w:val="20"/>
+        </w:rPr>
+        <w:t>&lt;token&gt;</w:t>
+      </w:r>
+    </w:p>
+    <w:p>
+      <w:pPr>
+        <w:rPr>
+          <w:rFonts w:ascii="Times New Roman" w:eastAsia="Times New Roman" w:hAnsi="Times New Roman" w:cs="Times New Roman"/>
+          <w:sz w:val="24"/>
+          <w:szCs w:val="24"/>
+          <w:lang w:val="en-IN" w:eastAsia="en-IN" w:bidi="hi-IN"/>
+        </w:rPr>
+      </w:pPr>
+      <w:r>
+        <w:rPr>
+          <w:rFonts w:ascii="Courier New" w:eastAsia="Times New Roman" w:hAnsi="Courier New" w:cs="Courier New"/>
+          <w:color w:val="000000"/>
+          <w:sz w:val="20"/>
+          <w:szCs w:val="20"/>
+        </w:rPr>
+        <w:t xml:space="preserve">body   : </w:t>
+      </w:r>
+    </w:p>
+    <w:p>
+      <w:pPr>
+        <w:spacing w:after="0" w:line="240" w:lineRule="auto"/>
+        <w:rPr>
+          <w:rFonts w:ascii="Courier New" w:eastAsia="Times New Roman" w:hAnsi="Courier New" w:cs="Courier New"/>
+          <w:color w:val="000000"/>
+          <w:sz w:val="20"/>
+          <w:szCs w:val="20"/>
+        </w:rPr>
+      </w:pPr>
+      <w:r>
+        <w:rPr>
+          <w:rFonts w:ascii="Courier New" w:eastAsia="Times New Roman" w:hAnsi="Courier New" w:cs="Courier New"/>
+          <w:color w:val="000000"/>
+          <w:sz w:val="20"/>
+          <w:szCs w:val="20"/>
+        </w:rPr>
+        <w:lastRenderedPageBreak/>
+        <w:t>{</w:t>
+      </w:r>
+      <w:r>
+        <w:rPr>
+          <w:rFonts w:ascii="Courier New" w:eastAsia="Times New Roman" w:hAnsi="Courier New" w:cs="Courier New"/>
+          <w:color w:val="000000"/>
+          <w:sz w:val="20"/>
+          <w:szCs w:val="20"/>
+        </w:rPr>
+        <w:br/>
+        <w:t>    "consumerNo": "3105014833",</w:t>
+      </w:r>
+      <w:r>
+        <w:rPr>
+          <w:rFonts w:ascii="Courier New" w:eastAsia="Times New Roman" w:hAnsi="Courier New" w:cs="Courier New"/>
+          <w:color w:val="000000"/>
+          <w:sz w:val="20"/>
+          <w:szCs w:val="20"/>
+        </w:rPr>
+        <w:br/>
+        <w:t>    "meterIdentifier": "SECUREmpp20886",</w:t>
+      </w:r>
+      <w:r>
+        <w:rPr>
+          <w:rFonts w:ascii="Courier New" w:eastAsia="Times New Roman" w:hAnsi="Courier New" w:cs="Courier New"/>
+          <w:color w:val="000000"/>
+          <w:sz w:val="20"/>
+          <w:szCs w:val="20"/>
+        </w:rPr>
+        <w:br/>
+        <w:t>    "readingDate": "2020-01-28",</w:t>
+      </w:r>
+      <w:r>
+        <w:rPr>
+          <w:rFonts w:ascii="Courier New" w:eastAsia="Times New Roman" w:hAnsi="Courier New" w:cs="Courier New"/>
+          <w:color w:val="000000"/>
+          <w:sz w:val="20"/>
+          <w:szCs w:val="20"/>
+        </w:rPr>
+        <w:br/>
+        <w:t>    "readingType": "NORMAL",</w:t>
+      </w:r>
+      <w:r>
+        <w:rPr>
+          <w:rFonts w:ascii="Courier New" w:eastAsia="Times New Roman" w:hAnsi="Courier New" w:cs="Courier New"/>
+          <w:color w:val="000000"/>
+          <w:sz w:val="20"/>
+          <w:szCs w:val="20"/>
+        </w:rPr>
+        <w:br/>
+        <w:t>    "meterStatus": "WORKING",</w:t>
+      </w:r>
+      <w:r>
+        <w:rPr>
+          <w:rFonts w:ascii="Courier New" w:eastAsia="Times New Roman" w:hAnsi="Courier New" w:cs="Courier New"/>
+          <w:color w:val="000000"/>
+          <w:sz w:val="20"/>
+          <w:szCs w:val="20"/>
+        </w:rPr>
+        <w:br/>
+        <w:t>    "replacemen</w:t>
+      </w:r>
+      <w:r>
+        <w:rPr>
+          <w:rFonts w:ascii="Courier New" w:eastAsia="Times New Roman" w:hAnsi="Courier New" w:cs="Courier New"/>
+          <w:color w:val="000000"/>
+          <w:sz w:val="20"/>
+          <w:szCs w:val="20"/>
+        </w:rPr>
+        <w:t>tFlag": "NR",</w:t>
+      </w:r>
+      <w:r>
+        <w:rPr>
+          <w:rFonts w:ascii="Courier New" w:eastAsia="Times New Roman" w:hAnsi="Courier New" w:cs="Courier New"/>
+          <w:color w:val="000000"/>
+          <w:sz w:val="20"/>
+          <w:szCs w:val="20"/>
+        </w:rPr>
+        <w:br/>
+        <w:t>    "source": "XML</w:t>
+      </w:r>
+      <w:r>
+        <w:rPr>
+          <w:rFonts w:ascii="Courier New" w:eastAsia="Times New Roman" w:hAnsi="Courier New" w:cs="Courier New"/>
+          <w:color w:val="000000"/>
+          <w:sz w:val="20"/>
+          <w:szCs w:val="20"/>
+        </w:rPr>
+        <w:t>_FILE",</w:t>
+      </w:r>
+      <w:r>
+        <w:rPr>
+          <w:rFonts w:ascii="Courier New" w:eastAsia="Times New Roman" w:hAnsi="Courier New" w:cs="Courier New"/>
+          <w:color w:val="000000"/>
+          <w:sz w:val="20"/>
+          <w:szCs w:val="20"/>
+        </w:rPr>
+        <w:br/>
+        <w:t>    "reading": 25775,</w:t>
+      </w:r>
+      <w:r>
+        <w:rPr>
+          <w:rFonts w:ascii="Courier New" w:eastAsia="Times New Roman" w:hAnsi="Courier New" w:cs="Courier New"/>
+          <w:color w:val="000000"/>
+          <w:sz w:val="20"/>
+          <w:szCs w:val="20"/>
+        </w:rPr>
+        <w:br/>
+        <w:t>    "difference": 0,</w:t>
+      </w:r>
+      <w:r>
+        <w:rPr>
+          <w:rFonts w:ascii="Courier New" w:eastAsia="Times New Roman" w:hAnsi="Courier New" w:cs="Courier New"/>
+          <w:color w:val="000000"/>
+          <w:sz w:val="20"/>
+          <w:szCs w:val="20"/>
+        </w:rPr>
+        <w:br/>
+        <w:t>    "mf": 1,</w:t>
+      </w:r>
+      <w:r>
+        <w:rPr>
+          <w:rFonts w:ascii="Courier New" w:eastAsia="Times New Roman" w:hAnsi="Courier New" w:cs="Courier New"/>
+          <w:color w:val="000000"/>
+          <w:sz w:val="20"/>
+          <w:szCs w:val="20"/>
+        </w:rPr>
+        <w:br/>
+        <w:t>    "consumption": 0,</w:t>
+      </w:r>
+      <w:r>
+        <w:rPr>
+          <w:rFonts w:ascii="Courier New" w:eastAsia="Times New Roman" w:hAnsi="Courier New" w:cs="Courier New"/>
+          <w:color w:val="000000"/>
+          <w:sz w:val="20"/>
+          <w:szCs w:val="20"/>
+        </w:rPr>
+        <w:br/>
+        <w:t>    "assessment": 0,</w:t>
+      </w:r>
+      <w:r>
+        <w:rPr>
+          <w:rFonts w:ascii="Courier New" w:eastAsia="Times New Roman" w:hAnsi="Courier New" w:cs="Courier New"/>
+          <w:color w:val="000000"/>
+          <w:sz w:val="20"/>
+          <w:szCs w:val="20"/>
+        </w:rPr>
+        <w:br/>
+        <w:t>    "propagatedAssessment": 0,</w:t>
+      </w:r>
+      <w:r>
+        <w:rPr>
+          <w:rFonts w:ascii="Courier New" w:eastAsia="Times New Roman" w:hAnsi="Courier New" w:cs="Courier New"/>
+          <w:color w:val="000000"/>
+          <w:sz w:val="20"/>
+          <w:szCs w:val="20"/>
+        </w:rPr>
+        <w:br/>
+        <w:t>    "totalConsumption": 0,</w:t>
+      </w:r>
+      <w:r>
+        <w:rPr>
+          <w:rFonts w:ascii="Courier New" w:eastAsia="Times New Roman" w:hAnsi="Courier New" w:cs="Courier New"/>
+          <w:color w:val="000000"/>
+          <w:sz w:val="20"/>
+          <w:szCs w:val="20"/>
+        </w:rPr>
+        <w:br/>
+        <w:t>    "usedOnBill": false,</w:t>
+      </w:r>
+      <w:r>
+        <w:rPr>
+          <w:rFonts w:ascii="Courier New" w:eastAsia="Times New Roman" w:hAnsi="Courier New" w:cs="Courier New"/>
+          <w:color w:val="000000"/>
+          <w:sz w:val="20"/>
+          <w:szCs w:val="20"/>
+        </w:rPr>
+        <w:br/>
+        <w:t>    "readMasterKW": {"meterMD": 0,"multipliedMD": 0,</w:t>
+      </w:r>
+      <w:r>
+        <w:rPr>
+          <w:rFonts w:ascii="Courier New" w:eastAsia="Times New Roman" w:hAnsi="Courier New" w:cs="Courier New"/>
+          <w:color w:val="000000"/>
+          <w:sz w:val="20"/>
+          <w:szCs w:val="20"/>
+        </w:rPr>
+        <w:t>"billingDemand": 0},</w:t>
+      </w:r>
+      <w:r>
+        <w:rPr>
+          <w:rFonts w:ascii="Courier New" w:eastAsia="Times New Roman" w:hAnsi="Courier New" w:cs="Courier New"/>
+          <w:color w:val="000000"/>
+          <w:sz w:val="20"/>
+          <w:szCs w:val="20"/>
+        </w:rPr>
+        <w:br/>
+        <w:t>    "readMasterPF": { </w:t>
+      </w:r>
+      <w:r>
+        <w:rPr>
+          <w:rFonts w:ascii="Courier New" w:eastAsia="Times New Roman" w:hAnsi="Courier New" w:cs="Courier New"/>
+          <w:color w:val="000000"/>
+          <w:sz w:val="20"/>
+          <w:szCs w:val="20"/>
+        </w:rPr>
+        <w:t>"meterPF"</w:t>
+      </w:r>
+      <w:r>
+        <w:rPr>
+          <w:rFonts w:ascii="Courier New" w:eastAsia="Times New Roman" w:hAnsi="Courier New" w:cs="Courier New"/>
+          <w:color w:val="000000"/>
+          <w:sz w:val="20"/>
+          <w:szCs w:val="20"/>
+        </w:rPr>
+        <w:t>: 0,        "billingPF": 0    }</w:t>
+      </w:r>
+      <w:r>
+        <w:rPr>
+          <w:rFonts w:ascii="Courier New" w:eastAsia="Times New Roman" w:hAnsi="Courier New" w:cs="Courier New"/>
+          <w:color w:val="000000"/>
+          <w:sz w:val="20"/>
+          <w:szCs w:val="20"/>
+        </w:rPr>
+        <w:br/>
+        <w:t>}</w:t>
+      </w:r>
+    </w:p>
+    <w:p>
+      <w:pPr>
+        <w:numPr>
+          <w:ilvl w:val="0"/>
+          <w:numId w:val="1"/>
+        </w:numPr>
+        <w:shd w:val="clear" w:color="auto" w:fill="FFFFFF"/>
+        <w:tabs>
+          <w:tab w:val="clear" w:pos="720"/>
+          <w:tab w:val="left" w:pos="916"/>
+          <w:tab w:val="left" w:pos="1832"/>
+          <w:tab w:val="left" w:pos="2748"/>
+          <w:tab w:val="left" w:pos="3664"/>
+          <w:tab w:val="left" w:pos="4580"/>
+          <w:tab w:val="left" w:pos="5496"/>
+          <w:tab w:val="left" w:pos="6412"/>
+          <w:tab w:val="left" w:pos="7328"/>
+          <w:tab w:val="left" w:pos="8244"/>
+          <w:tab w:val="left" w:pos="9160"/>
+          <w:tab w:val="left" w:pos="10076"/>
+          <w:tab w:val="left" w:pos="10992"/>
+          <w:tab w:val="left" w:pos="11908"/>
+          <w:tab w:val="left" w:pos="12824"/>
+          <w:tab w:val="left" w:pos="13740"/>
+          <w:tab w:val="left" w:pos="14656"/>
+        </w:tabs>
+        <w:spacing w:before="100" w:beforeAutospacing="1" w:after="0" w:line="240" w:lineRule="auto"/>
+        <w:rPr>
+          <w:rFonts w:ascii="Courier New" w:eastAsia="Times New Roman" w:hAnsi="Courier New" w:cs="Courier New"/>
+          <w:color w:val="000000"/>
+          <w:sz w:val="20"/>
+          <w:szCs w:val="20"/>
+        </w:rPr>
+      </w:pPr>
+      <w:r>
+        <w:rPr>
+          <w:rFonts w:ascii="Courier New" w:eastAsia="Times New Roman" w:hAnsi="Courier New" w:cs="Courier New"/>
+          <w:color w:val="000000"/>
+          <w:sz w:val="20"/>
+          <w:szCs w:val="20"/>
+        </w:rPr>
+        <w:t>response-code : 201 (Success)</w:t>
+      </w:r>
+      <w:r>
+        <w:rPr>
+          <w:rFonts w:ascii="Courier New" w:eastAsia="Times New Roman" w:hAnsi="Courier New" w:cs="Courier New"/>
+          <w:color w:val="000000"/>
+          <w:sz w:val="20"/>
+          <w:szCs w:val="20"/>
+        </w:rPr>
+        <w:br/>
+        <w:t xml:space="preserve">                400,417 (Error)</w:t>
+      </w:r>
+    </w:p>
+    <w:p>
+      <w:pPr>
+        <w:shd w:val="clear" w:color="auto" w:fill="FFFFFF"/>
+        <w:tabs>
+          <w:tab w:val="left" w:pos="916"/>
+          <w:tab w:val="left" w:pos="1832"/>
+          <w:tab w:val="left" w:pos="2748"/>
+          <w:tab w:val="left" w:pos="3664"/>
+          <w:tab w:val="left" w:pos="4580"/>
+          <w:tab w:val="left" w:pos="5496"/>
+          <w:tab w:val="left" w:pos="6412"/>
+          <w:tab w:val="left" w:pos="7328"/>
+          <w:tab w:val="left" w:pos="8244"/>
+          <w:tab w:val="left" w:pos="9160"/>
+          <w:tab w:val="left" w:pos="10076"/>
+          <w:tab w:val="left" w:pos="10992"/>
+          <w:tab w:val="left" w:pos="11908"/>
+          <w:tab w:val="left" w:pos="12824"/>
+          <w:tab w:val="left" w:pos="13740"/>
+          <w:tab w:val="left" w:pos="14656"/>
+        </w:tabs>
+        <w:spacing w:before="100" w:beforeAutospacing="1" w:after="100" w:afterAutospacing="1" w:line="240" w:lineRule="auto"/>
+        <w:rPr>
+          <w:rFonts w:ascii="Courier New" w:eastAsia="Times New Roman" w:hAnsi="Courier New" w:cs="Courier New"/>
+          <w:color w:val="000000"/>
+          <w:sz w:val="20"/>
+          <w:szCs w:val="20"/>
+        </w:rPr>
+      </w:pPr>
+      <w:r>
+        <w:rPr>
+          <w:rFonts w:ascii="Courier New" w:eastAsia="Times New Roman" w:hAnsi="Courier New" w:cs="Courier New"/>
+          <w:color w:val="000000"/>
+          <w:sz w:val="20"/>
+          <w:szCs w:val="20"/>
+        </w:rPr>
+        <w:t xml:space="preserve">Example: </w:t>
+      </w:r>
+      <w:r>
+        <w:rPr>
+          <w:rStyle w:val="Hyperlink"/>
+        </w:rPr>
+        <w:t>https://&lt;HOST_URL&gt;/mppkvvcl/nextgenbilling/backend/api/v1/consumer/meter/read</w:t>
+      </w:r>
+      <w:r>
+        <w:rPr>
+          <w:rFonts w:ascii="Courier New" w:eastAsia="Times New Roman" w:hAnsi="Courier New" w:cs="Courier New"/>
+          <w:sz w:val="20"/>
+          <w:szCs w:val="20"/>
+        </w:rPr>
+        <w:t xml:space="preserve">   </w:t>
+      </w:r>
+    </w:p>
+    <w:p>
+      <w:pPr>
+        <w:shd w:val="clear" w:color="auto" w:fill="FFFFFF"/>
+        <w:tabs>
+          <w:tab w:val="left" w:pos="916"/>
+          <w:tab w:val="left" w:pos="1832"/>
+          <w:tab w:val="left" w:pos="2748"/>
+          <w:tab w:val="left" w:pos="3664"/>
+          <w:tab w:val="left" w:pos="4580"/>
+          <w:tab w:val="left" w:pos="5496"/>
+          <w:tab w:val="left" w:pos="6412"/>
+          <w:tab w:val="left" w:pos="7328"/>
+          <w:tab w:val="left" w:pos="8244"/>
+          <w:tab w:val="left" w:pos="9160"/>
+          <w:tab w:val="left" w:pos="10076"/>
+          <w:tab w:val="left" w:pos="10992"/>
+          <w:tab w:val="left" w:pos="11908"/>
+          <w:tab w:val="left" w:pos="12824"/>
+          <w:tab w:val="left" w:pos="13740"/>
+          <w:tab w:val="left" w:pos="14656"/>
+        </w:tabs>
+        <w:spacing w:before="100" w:beforeAutospacing="1" w:after="100" w:afterAutospacing="1" w:line="240" w:lineRule="auto"/>
+        <w:rPr>
+          <w:rFonts w:ascii="Consolas" w:hAnsi="Consolas"/>
+          <w:sz w:val="18"/>
+          <w:szCs w:val="18"/>
         </w:rPr>
       </w:pPr>
       <w:r>
@@ -2742,6 +3631,73 @@
       <w:r>
         <w:rPr>
           <w:rFonts w:ascii="Consolas" w:hAnsi="Consolas"/>
+          <w:sz w:val="18"/>
+          <w:szCs w:val="18"/>
+        </w:rPr>
+        <w:t xml:space="preserve"> </w:t>
+      </w:r>
+    </w:p>
+    <w:p>
+      <w:pPr>
+        <w:shd w:val="clear" w:color="auto" w:fill="FFFFFF"/>
+        <w:tabs>
+          <w:tab w:val="left" w:pos="916"/>
+          <w:tab w:val="left" w:pos="1832"/>
+          <w:tab w:val="left" w:pos="2748"/>
+          <w:tab w:val="left" w:pos="3664"/>
+          <w:tab w:val="left" w:pos="4580"/>
+          <w:tab w:val="left" w:pos="5496"/>
+          <w:tab w:val="left" w:pos="6412"/>
+          <w:tab w:val="left" w:pos="7328"/>
+          <w:tab w:val="left" w:pos="8244"/>
+          <w:tab w:val="left" w:pos="9160"/>
+          <w:tab w:val="left" w:pos="10076"/>
+          <w:tab w:val="left" w:pos="10992"/>
+          <w:tab w:val="left" w:pos="11908"/>
+          <w:tab w:val="left" w:pos="12824"/>
+          <w:tab w:val="left" w:pos="13740"/>
+          <w:tab w:val="left" w:pos="14656"/>
+        </w:tabs>
+        <w:spacing w:before="100" w:beforeAutospacing="1" w:after="100" w:afterAutospacing="1" w:line="240" w:lineRule="auto"/>
+        <w:rPr>
+          <w:rFonts w:ascii="Courier New" w:eastAsia="Times New Roman" w:hAnsi="Courier New" w:cs="Courier New"/>
+          <w:sz w:val="20"/>
+          <w:szCs w:val="20"/>
+        </w:rPr>
+      </w:pPr>
+    </w:p>
+    <w:p>
+      <w:pPr>
+        <w:shd w:val="clear" w:color="auto" w:fill="FFFFFF"/>
+        <w:tabs>
+          <w:tab w:val="left" w:pos="916"/>
+          <w:tab w:val="left" w:pos="1832"/>
+          <w:tab w:val="left" w:pos="2748"/>
+          <w:tab w:val="left" w:pos="3664"/>
+          <w:tab w:val="left" w:pos="4580"/>
+          <w:tab w:val="left" w:pos="5496"/>
+          <w:tab w:val="left" w:pos="6412"/>
+          <w:tab w:val="left" w:pos="7328"/>
+          <w:tab w:val="left" w:pos="8244"/>
+          <w:tab w:val="left" w:pos="9160"/>
+          <w:tab w:val="left" w:pos="10076"/>
+          <w:tab w:val="left" w:pos="10992"/>
+          <w:tab w:val="left" w:pos="11908"/>
+          <w:tab w:val="left" w:pos="12824"/>
+          <w:tab w:val="left" w:pos="13740"/>
+          <w:tab w:val="left" w:pos="14656"/>
+        </w:tabs>
+        <w:spacing w:before="100" w:beforeAutospacing="1" w:after="100" w:afterAutospacing="1" w:line="240" w:lineRule="auto"/>
+        <w:rPr>
+          <w:rFonts w:ascii="Courier New" w:eastAsia="Times New Roman" w:hAnsi="Courier New" w:cs="Courier New"/>
+          <w:sz w:val="20"/>
+          <w:szCs w:val="20"/>
+        </w:rPr>
+      </w:pPr>
+      <w:r>
+        <w:rPr>
+          <w:rFonts w:ascii="Consolas" w:hAnsi="Consolas"/>
+          <w:color w:val="222222"/>
           <w:sz w:val="18"/>
           <w:szCs w:val="18"/>
         </w:rPr>

</xml_diff>